<commit_message>
new test case - web page copier
</commit_message>
<xml_diff>
--- a/Lab1Report.docx
+++ b/Lab1Report.docx
@@ -31,28 +31,19 @@
           <w:sz w:val="40"/>
           <w:szCs w:val="40"/>
         </w:rPr>
-        <w:t xml:space="preserve">Lab 1: Portable, </w:t>
-      </w:r>
-      <w:proofErr w:type="spellStart"/>
-      <w:r>
+        <w:t>Lab 1: Portable, Migratable Work</w:t>
+      </w:r>
+    </w:p>
+    <w:p>
+      <w:pPr>
+        <w:jc w:val="center"/>
         <w:rPr>
           <w:b/>
           <w:bCs/>
           <w:sz w:val="40"/>
           <w:szCs w:val="40"/>
         </w:rPr>
-        <w:t>Migratable</w:t>
-      </w:r>
-      <w:proofErr w:type="spellEnd"/>
-      <w:r>
-        <w:rPr>
-          <w:b/>
-          <w:bCs/>
-          <w:sz w:val="40"/>
-          <w:szCs w:val="40"/>
-        </w:rPr>
-        <w:t xml:space="preserve"> Work</w:t>
-      </w:r>
+      </w:pPr>
     </w:p>
     <w:p>
       <w:pPr>
@@ -60,100 +51,18 @@
         <w:rPr>
           <w:b/>
           <w:bCs/>
-          <w:sz w:val="40"/>
-          <w:szCs w:val="40"/>
-        </w:rPr>
-      </w:pPr>
-    </w:p>
-    <w:p>
-      <w:pPr>
-        <w:jc w:val="center"/>
-        <w:rPr>
-          <w:b/>
-          <w:bCs/>
-          <w:sz w:val="28"/>
-          <w:szCs w:val="28"/>
-        </w:rPr>
-      </w:pPr>
-      <w:proofErr w:type="spellStart"/>
-      <w:r>
-        <w:rPr>
-          <w:b/>
-          <w:bCs/>
-          <w:sz w:val="28"/>
-          <w:szCs w:val="28"/>
-        </w:rPr>
-        <w:t>Abhishek</w:t>
-      </w:r>
-      <w:proofErr w:type="spellEnd"/>
-      <w:r>
-        <w:rPr>
-          <w:b/>
-          <w:bCs/>
-          <w:sz w:val="28"/>
-          <w:szCs w:val="28"/>
-        </w:rPr>
-        <w:t xml:space="preserve"> </w:t>
-      </w:r>
-      <w:proofErr w:type="spellStart"/>
-      <w:r>
-        <w:rPr>
-          <w:b/>
-          <w:bCs/>
-          <w:sz w:val="28"/>
-          <w:szCs w:val="28"/>
-        </w:rPr>
-        <w:t>Bhowmik</w:t>
-      </w:r>
-      <w:proofErr w:type="spellEnd"/>
-      <w:r>
-        <w:rPr>
-          <w:b/>
-          <w:bCs/>
-          <w:sz w:val="28"/>
-          <w:szCs w:val="28"/>
-        </w:rPr>
-        <w:t xml:space="preserve"> (abhowmi1), Neil Rajesh </w:t>
-      </w:r>
-      <w:proofErr w:type="spellStart"/>
-      <w:r>
-        <w:rPr>
-          <w:b/>
-          <w:bCs/>
-          <w:sz w:val="28"/>
-          <w:szCs w:val="28"/>
-        </w:rPr>
-        <w:t>Dhruva</w:t>
-      </w:r>
-      <w:proofErr w:type="spellEnd"/>
-      <w:r>
-        <w:rPr>
-          <w:b/>
-          <w:bCs/>
-          <w:sz w:val="28"/>
-          <w:szCs w:val="28"/>
-        </w:rPr>
-        <w:t xml:space="preserve"> (</w:t>
-      </w:r>
-      <w:proofErr w:type="spellStart"/>
-      <w:r>
-        <w:rPr>
-          <w:b/>
-          <w:bCs/>
-          <w:sz w:val="28"/>
-          <w:szCs w:val="28"/>
-        </w:rPr>
-        <w:t>ndhruva</w:t>
-      </w:r>
-      <w:proofErr w:type="spellEnd"/>
-      <w:r>
-        <w:rPr>
-          <w:b/>
-          <w:bCs/>
-          <w:sz w:val="28"/>
-          <w:szCs w:val="28"/>
-        </w:rPr>
-        <w:t>)</w:t>
+          <w:sz w:val="28"/>
+          <w:szCs w:val="28"/>
+        </w:rPr>
+      </w:pPr>
+      <w:r>
+        <w:rPr>
+          <w:b/>
+          <w:bCs/>
+          <w:sz w:val="28"/>
+          <w:szCs w:val="28"/>
+        </w:rPr>
+        <w:t>Abhishek Bhowmik (abhowmi1), Neil Rajesh Dhruva (ndhruva)</w:t>
       </w:r>
     </w:p>
     <w:p>
@@ -217,7 +126,6 @@
           <w:szCs w:val="28"/>
         </w:rPr>
       </w:pPr>
-      <w:proofErr w:type="gramStart"/>
       <w:r>
         <w:rPr>
           <w:b/>
@@ -236,74 +144,44 @@
         </w:rPr>
         <w:t xml:space="preserve"> …………………………………………………………………………….</w:t>
       </w:r>
-      <w:proofErr w:type="gramEnd"/>
-    </w:p>
-    <w:p>
-      <w:pPr>
-        <w:rPr>
-          <w:b/>
-          <w:bCs/>
-          <w:sz w:val="28"/>
-          <w:szCs w:val="28"/>
-        </w:rPr>
-      </w:pPr>
-    </w:p>
-    <w:p>
-      <w:pPr>
-        <w:rPr>
-          <w:b/>
-          <w:bCs/>
-          <w:sz w:val="28"/>
-          <w:szCs w:val="28"/>
-        </w:rPr>
-      </w:pPr>
-      <w:r>
-        <w:rPr>
-          <w:b/>
-          <w:bCs/>
-          <w:sz w:val="28"/>
-          <w:szCs w:val="28"/>
-        </w:rPr>
-        <w:t xml:space="preserve">Problem </w:t>
-      </w:r>
-      <w:proofErr w:type="gramStart"/>
-      <w:r>
-        <w:rPr>
-          <w:b/>
-          <w:bCs/>
-          <w:sz w:val="28"/>
-          <w:szCs w:val="28"/>
-        </w:rPr>
-        <w:t>Definition</w:t>
-      </w:r>
-      <w:r>
-        <w:rPr>
-          <w:b/>
-          <w:bCs/>
-          <w:sz w:val="28"/>
-          <w:szCs w:val="28"/>
-        </w:rPr>
-        <w:t xml:space="preserve"> </w:t>
-      </w:r>
-      <w:r>
-        <w:rPr>
-          <w:b/>
-          <w:bCs/>
-          <w:sz w:val="28"/>
-          <w:szCs w:val="28"/>
-        </w:rPr>
-        <w:t>…………………………………………………………………</w:t>
-      </w:r>
-      <w:r>
-        <w:rPr>
-          <w:b/>
-          <w:bCs/>
-          <w:sz w:val="28"/>
-          <w:szCs w:val="28"/>
-        </w:rPr>
-        <w:t>..</w:t>
-      </w:r>
-      <w:proofErr w:type="gramEnd"/>
+    </w:p>
+    <w:p>
+      <w:pPr>
+        <w:rPr>
+          <w:b/>
+          <w:bCs/>
+          <w:sz w:val="28"/>
+          <w:szCs w:val="28"/>
+        </w:rPr>
+      </w:pPr>
+    </w:p>
+    <w:p>
+      <w:pPr>
+        <w:rPr>
+          <w:b/>
+          <w:bCs/>
+          <w:sz w:val="28"/>
+          <w:szCs w:val="28"/>
+        </w:rPr>
+      </w:pPr>
+      <w:r>
+        <w:rPr>
+          <w:b/>
+          <w:bCs/>
+          <w:sz w:val="28"/>
+          <w:szCs w:val="28"/>
+        </w:rPr>
+        <w:t>Problem Definition</w:t>
+      </w:r>
+      <w:r>
+        <w:rPr>
+          <w:b/>
+          <w:bCs/>
+          <w:sz w:val="28"/>
+          <w:szCs w:val="28"/>
+        </w:rPr>
+        <w:t xml:space="preserve"> …………………………………………………………………..</w:t>
+      </w:r>
     </w:p>
     <w:p>
       <w:pPr>
@@ -340,16 +218,7 @@
           <w:sz w:val="28"/>
           <w:szCs w:val="28"/>
         </w:rPr>
-        <w:t xml:space="preserve"> </w:t>
-      </w:r>
-      <w:r>
-        <w:rPr>
-          <w:b/>
-          <w:bCs/>
-          <w:sz w:val="28"/>
-          <w:szCs w:val="28"/>
-        </w:rPr>
-        <w:t>……………………………………………………………………</w:t>
+        <w:t xml:space="preserve"> ……………………………………………………………………</w:t>
       </w:r>
     </w:p>
     <w:p>
@@ -387,16 +256,7 @@
           <w:sz w:val="28"/>
           <w:szCs w:val="28"/>
         </w:rPr>
-        <w:t xml:space="preserve"> </w:t>
-      </w:r>
-      <w:r>
-        <w:rPr>
-          <w:b/>
-          <w:bCs/>
-          <w:sz w:val="28"/>
-          <w:szCs w:val="28"/>
-        </w:rPr>
-        <w:t>………………………………………………………………………………</w:t>
+        <w:t xml:space="preserve"> ………………………………………………………………………………</w:t>
       </w:r>
     </w:p>
     <w:p>
@@ -434,38 +294,28 @@
           <w:sz w:val="28"/>
           <w:szCs w:val="28"/>
         </w:rPr>
-        <w:t xml:space="preserve"> </w:t>
-      </w:r>
-      <w:r>
-        <w:rPr>
-          <w:b/>
-          <w:bCs/>
-          <w:sz w:val="28"/>
-          <w:szCs w:val="28"/>
-        </w:rPr>
-        <w:t>……………………………………………………………………</w:t>
-      </w:r>
-    </w:p>
-    <w:p>
-      <w:pPr>
-        <w:rPr>
-          <w:b/>
-          <w:bCs/>
-          <w:sz w:val="28"/>
-          <w:szCs w:val="28"/>
-        </w:rPr>
-      </w:pPr>
-    </w:p>
-    <w:p>
-      <w:pPr>
-        <w:rPr>
-          <w:b/>
-          <w:bCs/>
-          <w:sz w:val="28"/>
-          <w:szCs w:val="28"/>
-        </w:rPr>
-      </w:pPr>
-      <w:proofErr w:type="gramStart"/>
+        <w:t xml:space="preserve"> ……………………………………………………………………</w:t>
+      </w:r>
+    </w:p>
+    <w:p>
+      <w:pPr>
+        <w:rPr>
+          <w:b/>
+          <w:bCs/>
+          <w:sz w:val="28"/>
+          <w:szCs w:val="28"/>
+        </w:rPr>
+      </w:pPr>
+    </w:p>
+    <w:p>
+      <w:pPr>
+        <w:rPr>
+          <w:b/>
+          <w:bCs/>
+          <w:sz w:val="28"/>
+          <w:szCs w:val="28"/>
+        </w:rPr>
+      </w:pPr>
       <w:r>
         <w:rPr>
           <w:b/>
@@ -482,27 +332,8 @@
           <w:sz w:val="28"/>
           <w:szCs w:val="28"/>
         </w:rPr>
-        <w:t xml:space="preserve"> </w:t>
-      </w:r>
-      <w:r>
-        <w:rPr>
-          <w:b/>
-          <w:bCs/>
-          <w:sz w:val="28"/>
-          <w:szCs w:val="28"/>
-        </w:rPr>
-        <w:t>………………………………………………………………………………</w:t>
-      </w:r>
-      <w:r>
-        <w:rPr>
-          <w:b/>
-          <w:bCs/>
-          <w:sz w:val="28"/>
-          <w:szCs w:val="28"/>
-        </w:rPr>
-        <w:t>.</w:t>
-      </w:r>
-      <w:proofErr w:type="gramEnd"/>
+        <w:t xml:space="preserve"> ……………………………………………………………………………….</w:t>
+      </w:r>
     </w:p>
     <w:p>
       <w:pPr>
@@ -539,7 +370,6 @@
           <w:sz w:val="36"/>
           <w:szCs w:val="36"/>
         </w:rPr>
-        <w:lastRenderedPageBreak/>
         <w:t>Introduction</w:t>
       </w:r>
     </w:p>
@@ -586,7 +416,6 @@
           <w:sz w:val="36"/>
           <w:szCs w:val="36"/>
         </w:rPr>
-        <w:lastRenderedPageBreak/>
         <w:t>Problem Definition</w:t>
       </w:r>
     </w:p>
@@ -653,25 +482,7 @@
           <w:sz w:val="28"/>
           <w:szCs w:val="28"/>
         </w:rPr>
-        <w:t xml:space="preserve">Creating a framework for </w:t>
-      </w:r>
-      <w:proofErr w:type="spellStart"/>
-      <w:r>
-        <w:rPr>
-          <w:bCs/>
-          <w:sz w:val="28"/>
-          <w:szCs w:val="28"/>
-        </w:rPr>
-        <w:t>migratable</w:t>
-      </w:r>
-      <w:proofErr w:type="spellEnd"/>
-      <w:r>
-        <w:rPr>
-          <w:bCs/>
-          <w:sz w:val="28"/>
-          <w:szCs w:val="28"/>
-        </w:rPr>
-        <w:t xml:space="preserve"> processes.</w:t>
+        <w:t>Creating a framework for migratable processes.</w:t>
       </w:r>
     </w:p>
     <w:p>
@@ -981,7 +792,6 @@
           <w:sz w:val="36"/>
           <w:szCs w:val="36"/>
         </w:rPr>
-        <w:lastRenderedPageBreak/>
         <w:t>Solution Overview</w:t>
       </w:r>
     </w:p>
@@ -1050,6 +860,56 @@
           <w:szCs w:val="28"/>
         </w:rPr>
         <w:t xml:space="preserve"> The master </w:t>
+      </w:r>
+      <w:r>
+        <w:rPr>
+          <w:bCs/>
+          <w:sz w:val="28"/>
+          <w:szCs w:val="28"/>
+        </w:rPr>
+        <w:t xml:space="preserve">interacts with the user and gets the commands. It then </w:t>
+      </w:r>
+      <w:r>
+        <w:rPr>
+          <w:bCs/>
+          <w:sz w:val="28"/>
+          <w:szCs w:val="28"/>
+        </w:rPr>
+        <w:t>informs</w:t>
+      </w:r>
+      <w:r>
+        <w:rPr>
+          <w:bCs/>
+          <w:sz w:val="28"/>
+          <w:szCs w:val="28"/>
+        </w:rPr>
+        <w:t xml:space="preserve"> a slave to perform those commands as per user request. </w:t>
+      </w:r>
+    </w:p>
+    <w:p>
+      <w:pPr>
+        <w:rPr>
+          <w:bCs/>
+          <w:sz w:val="28"/>
+          <w:szCs w:val="28"/>
+        </w:rPr>
+      </w:pPr>
+    </w:p>
+    <w:p>
+      <w:pPr>
+        <w:rPr>
+          <w:bCs/>
+          <w:sz w:val="28"/>
+          <w:szCs w:val="28"/>
+        </w:rPr>
+      </w:pPr>
+      <w:r>
+        <w:rPr>
+          <w:bCs/>
+          <w:sz w:val="28"/>
+          <w:szCs w:val="28"/>
+        </w:rPr>
+        <w:t xml:space="preserve">The interaction between the master and user is limited to taking the command as an input, and printing reports of the current state of processes and slaves (nodes) to the user. </w:t>
       </w:r>
       <w:bookmarkStart w:id="0" w:name="_GoBack"/>
       <w:bookmarkEnd w:id="0"/>

</xml_diff>

<commit_message>
more more more more comments
</commit_message>
<xml_diff>
--- a/Lab1Report.docx
+++ b/Lab1Report.docx
@@ -2534,7 +2534,7 @@
           <w:sz w:val="28"/>
           <w:szCs w:val="28"/>
         </w:rPr>
-        <w:t xml:space="preserve"> ideal implementation would be to use heartbeating coupled with polling.</w:t>
+        <w:t>ideal implementation would be to use heartbeating coupled with polling.</w:t>
       </w:r>
       <w:r>
         <w:rPr>
@@ -2637,6 +2637,55 @@
           <w:sz w:val="28"/>
           <w:szCs w:val="28"/>
         </w:rPr>
+        <w:t>These ports are hardcoded in the system</w:t>
+      </w:r>
+      <w:r>
+        <w:rPr>
+          <w:sz w:val="28"/>
+          <w:szCs w:val="28"/>
+        </w:rPr>
+        <w:t>, and we use ports 50000, 50001, 50002</w:t>
+      </w:r>
+      <w:r>
+        <w:rPr>
+          <w:sz w:val="28"/>
+          <w:szCs w:val="28"/>
+        </w:rPr>
+        <w:t xml:space="preserve"> for </w:t>
+      </w:r>
+      <w:r>
+        <w:rPr>
+          <w:sz w:val="28"/>
+          <w:szCs w:val="28"/>
+        </w:rPr>
+        <w:t xml:space="preserve">different communications like sending objects, polling for active (alive) nodes and </w:t>
+      </w:r>
+      <w:r>
+        <w:rPr>
+          <w:sz w:val="28"/>
+          <w:szCs w:val="28"/>
+        </w:rPr>
+        <w:t xml:space="preserve">obtaining </w:t>
+      </w:r>
+      <w:r>
+        <w:rPr>
+          <w:sz w:val="28"/>
+          <w:szCs w:val="28"/>
+        </w:rPr>
+        <w:t>status reports from each node</w:t>
+      </w:r>
+      <w:r>
+        <w:rPr>
+          <w:sz w:val="28"/>
+          <w:szCs w:val="28"/>
+        </w:rPr>
+        <w:t xml:space="preserve">. </w:t>
+      </w:r>
+      <w:r>
+        <w:rPr>
+          <w:sz w:val="28"/>
+          <w:szCs w:val="28"/>
+        </w:rPr>
         <w:t xml:space="preserve">Also, exceptions on the side of the local manager are usually ignored. This may result in some unpleasant situations, like a process is not running but till the next polling, process manager thinks that it is. </w:t>
       </w:r>
       <w:r>
@@ -2645,6 +2694,45 @@
           <w:szCs w:val="28"/>
         </w:rPr>
         <w:t>A more robust approach can be implemented with slaves communicating all errors to the master. But that’s not the case here.</w:t>
+      </w:r>
+    </w:p>
+    <w:p>
+      <w:pPr>
+        <w:pStyle w:val="ListParagraph"/>
+        <w:rPr>
+          <w:sz w:val="28"/>
+          <w:szCs w:val="28"/>
+        </w:rPr>
+      </w:pPr>
+    </w:p>
+    <w:p>
+      <w:pPr>
+        <w:pStyle w:val="ListParagraph"/>
+        <w:rPr>
+          <w:sz w:val="28"/>
+          <w:szCs w:val="28"/>
+        </w:rPr>
+      </w:pPr>
+      <w:r>
+        <w:rPr>
+          <w:sz w:val="28"/>
+          <w:szCs w:val="28"/>
+        </w:rPr>
+        <w:t xml:space="preserve">Finally, </w:t>
+      </w:r>
+      <w:r>
+        <w:rPr>
+          <w:sz w:val="28"/>
+          <w:szCs w:val="28"/>
+        </w:rPr>
+        <w:t>we assume that the slave nodes are not visible to the user. Hence, any errors generated by a user process cannot be conveyed to the user</w:t>
+      </w:r>
+      <w:r>
+        <w:rPr>
+          <w:sz w:val="28"/>
+          <w:szCs w:val="28"/>
+        </w:rPr>
+        <w:t xml:space="preserve"> directly.</w:t>
       </w:r>
       <w:bookmarkStart w:id="0" w:name="_GoBack"/>
       <w:bookmarkEnd w:id="0"/>
@@ -2759,6 +2847,45 @@
     </w:p>
     <w:p>
       <w:pPr>
+        <w:pStyle w:val="ListParagraph"/>
+        <w:rPr>
+          <w:sz w:val="28"/>
+          <w:szCs w:val="28"/>
+        </w:rPr>
+      </w:pPr>
+    </w:p>
+    <w:p>
+      <w:pPr>
+        <w:pStyle w:val="ListParagraph"/>
+        <w:rPr>
+          <w:sz w:val="28"/>
+          <w:szCs w:val="28"/>
+        </w:rPr>
+      </w:pPr>
+      <w:r>
+        <w:rPr>
+          <w:sz w:val="28"/>
+          <w:szCs w:val="28"/>
+        </w:rPr>
+        <w:t>We have not implemented a caching mechanism for reading and writing to file streams.</w:t>
+      </w:r>
+      <w:r>
+        <w:rPr>
+          <w:sz w:val="28"/>
+          <w:szCs w:val="28"/>
+        </w:rPr>
+        <w:t xml:space="preserve"> Such an implementation would rely on the user to close the file before process migration, which is not a safe design step.</w:t>
+      </w:r>
+      <w:r>
+        <w:rPr>
+          <w:sz w:val="28"/>
+          <w:szCs w:val="28"/>
+        </w:rPr>
+        <w:t xml:space="preserve"> Hence, in our implementation, we open and close input and output streams for each character read from or written to a file.</w:t>
+      </w:r>
+    </w:p>
+    <w:p>
+      <w:pPr>
         <w:rPr>
           <w:sz w:val="28"/>
           <w:szCs w:val="28"/>
@@ -3160,6 +3287,40 @@
           <w:szCs w:val="28"/>
         </w:rPr>
         <w:t>.</w:t>
+      </w:r>
+    </w:p>
+    <w:p>
+      <w:pPr>
+        <w:ind w:left="720"/>
+        <w:rPr>
+          <w:bCs/>
+          <w:sz w:val="28"/>
+          <w:szCs w:val="28"/>
+        </w:rPr>
+      </w:pPr>
+      <w:r>
+        <w:rPr>
+          <w:bCs/>
+          <w:sz w:val="28"/>
+          <w:szCs w:val="28"/>
+        </w:rPr>
+        <w:t xml:space="preserve">However, when the user creates or migrates a process, the ‘ps’ command should be used to </w:t>
+      </w:r>
+      <w:r>
+        <w:rPr>
+          <w:bCs/>
+          <w:sz w:val="28"/>
+          <w:szCs w:val="28"/>
+        </w:rPr>
+        <w:t>confirm the process creation or</w:t>
+      </w:r>
+      <w:r>
+        <w:rPr>
+          <w:bCs/>
+          <w:sz w:val="28"/>
+          <w:szCs w:val="28"/>
+        </w:rPr>
+        <w:t xml:space="preserve"> migration.</w:t>
       </w:r>
     </w:p>
     <w:p>
@@ -4767,7 +4928,7 @@
         <w:rStyle w:val="PageNumber"/>
         <w:noProof/>
       </w:rPr>
-      <w:t>8</w:t>
+      <w:t>9</w:t>
     </w:r>
     <w:r>
       <w:rPr>

</xml_diff>